<commit_message>
*: Update dependency doc *: Some modifications to Release and configuration management
</commit_message>
<xml_diff>
--- a/docs/manuals/Dependency.docx
+++ b/docs/manuals/Dependency.docx
@@ -3,6 +3,9 @@
 <w:document xmlns:ve="http://schemas.openxmlformats.org/markup-compatibility/2006" xmlns:o="urn:schemas-microsoft-com:office:office" xmlns:r="http://schemas.openxmlformats.org/officeDocument/2006/relationships" xmlns:m="http://schemas.openxmlformats.org/officeDocument/2006/math" xmlns:v="urn:schemas-microsoft-com:vml" xmlns:wp="http://schemas.openxmlformats.org/drawingml/2006/wordprocessingDrawing" xmlns:w10="urn:schemas-microsoft-com:office:word" xmlns:w="http://schemas.openxmlformats.org/wordprocessingml/2006/main" xmlns:wne="http://schemas.microsoft.com/office/word/2006/wordml">
   <w:body>
     <w:p>
+      <w:pPr>
+        <w:spacing w:after="0"/>
+      </w:pPr>
       <w:r>
         <w:object w:dxaOrig="10466" w:dyaOrig="16168">
           <v:shapetype id="_x0000_t75" coordsize="21600,21600" o:spt="75" o:preferrelative="t" path="m@4@5l@4@11@9@11@9@5xe" filled="f" stroked="f">
@@ -25,20 +28,223 @@
             <o:lock v:ext="edit" aspectratio="t"/>
           </v:shapetype>
           <v:shape id="_x0000_i1025" type="#_x0000_t75" style="width:523.45pt;height:808.55pt" o:ole="">
-            <v:imagedata r:id="rId4" o:title=""/>
+            <v:imagedata r:id="rId5" o:title=""/>
           </v:shape>
-          <o:OLEObject Type="Embed" ProgID="Word.Document.12" ShapeID="_x0000_i1025" DrawAspect="Content" ObjectID="_1355056807" r:id="rId5"/>
         </w:object>
       </w:r>
+    </w:p>
+    <w:p>
+      <w:pPr>
+        <w:pStyle w:val="Heading1"/>
+      </w:pPr>
+      <w:r>
+        <w:lastRenderedPageBreak/>
+        <w:t>Dependencies</w:t>
+      </w:r>
+    </w:p>
+    <w:p>
+      <w:pPr>
+        <w:spacing w:after="0"/>
+      </w:pPr>
+    </w:p>
+    <w:p>
+      <w:pPr>
+        <w:spacing w:after="0"/>
+      </w:pPr>
+      <w:r>
+        <w:t xml:space="preserve"> </w:t>
+      </w:r>
+      <w:r>
+        <w:t>Dependency management in XCode is based on how Maven handles dependencies. When a package needs to verify, update or checkout its dependencies then the first step is to create the dependency tree. XCode follows some rules to solve dependency conflicts, these rules are listed below:</w:t>
+      </w:r>
+    </w:p>
+    <w:p>
+      <w:pPr>
+        <w:pStyle w:val="ListParagraph"/>
+        <w:numPr>
+          <w:ilvl w:val="0"/>
+          <w:numId w:val="1"/>
+        </w:numPr>
+        <w:spacing w:after="0"/>
+      </w:pPr>
+      <w:r>
+        <w:t>Nearest</w:t>
+      </w:r>
+    </w:p>
+    <w:p>
+      <w:pPr>
+        <w:pStyle w:val="ListParagraph"/>
+        <w:numPr>
+          <w:ilvl w:val="1"/>
+          <w:numId w:val="1"/>
+        </w:numPr>
+        <w:spacing w:after="0"/>
+      </w:pPr>
+      <w:r>
+        <w:t>"Nearest definition" means that the version used will be the closest one to your project in the tree of dependencies, e.g. if dependencies for A, B, and C are defined as A -&gt; B -&gt; C -&gt; D 2.0 and A -&gt; E -&gt; D 1.0, then D 1.0 will be used when building A because the path from A to D through E is shorter. You could explicitly add a dependency to D 2.0 in A to force the use of D 2.0</w:t>
+      </w:r>
+    </w:p>
+    <w:p>
+      <w:pPr>
+        <w:pStyle w:val="ListParagraph"/>
+        <w:numPr>
+          <w:ilvl w:val="0"/>
+          <w:numId w:val="1"/>
+        </w:numPr>
+        <w:spacing w:after="0"/>
+      </w:pPr>
+      <w:r>
+        <w:t xml:space="preserve">Same Depth </w:t>
+      </w:r>
+      <w:r>
+        <w:sym w:font="Wingdings" w:char="F0E0"/>
+      </w:r>
+      <w:r>
+        <w:t xml:space="preserve"> </w:t>
+      </w:r>
+      <w:r>
+        <w:t>First occurrence will be used</w:t>
+      </w:r>
+    </w:p>
+    <w:p>
+      <w:pPr>
+        <w:spacing w:after="0"/>
+      </w:pPr>
+    </w:p>
+    <w:p>
+      <w:pPr>
+        <w:spacing w:after="0"/>
+      </w:pPr>
     </w:p>
     <w:sectPr>
       <w:pgSz w:w="12240" w:h="15840"/>
-      <w:pgMar w:top="1440" w:right="1440" w:bottom="1440" w:left="1440" w:header="720" w:footer="720" w:gutter="0"/>
+      <w:pgMar w:top="720" w:right="720" w:bottom="720" w:left="720" w:header="720" w:footer="720" w:gutter="0"/>
       <w:cols w:space="720"/>
       <w:docGrid w:linePitch="360"/>
     </w:sectPr>
   </w:body>
 </w:document>
+</file>
+
+<file path=word/numbering.xml><?xml version="1.0" encoding="utf-8"?>
+<w:numbering xmlns:ve="http://schemas.openxmlformats.org/markup-compatibility/2006" xmlns:o="urn:schemas-microsoft-com:office:office" xmlns:r="http://schemas.openxmlformats.org/officeDocument/2006/relationships" xmlns:m="http://schemas.openxmlformats.org/officeDocument/2006/math" xmlns:v="urn:schemas-microsoft-com:vml" xmlns:wp="http://schemas.openxmlformats.org/drawingml/2006/wordprocessingDrawing" xmlns:w10="urn:schemas-microsoft-com:office:word" xmlns:w="http://schemas.openxmlformats.org/wordprocessingml/2006/main" xmlns:wne="http://schemas.microsoft.com/office/word/2006/wordml">
+  <w:abstractNum w:abstractNumId="0">
+    <w:nsid w:val="12737097"/>
+    <w:multiLevelType w:val="hybridMultilevel"/>
+    <w:tmpl w:val="43CAE8F0"/>
+    <w:lvl w:ilvl="0" w:tplc="04090001">
+      <w:start w:val="1"/>
+      <w:numFmt w:val="bullet"/>
+      <w:lvlText w:val=""/>
+      <w:lvlJc w:val="left"/>
+      <w:pPr>
+        <w:ind w:left="720" w:hanging="360"/>
+      </w:pPr>
+      <w:rPr>
+        <w:rFonts w:ascii="Symbol" w:hAnsi="Symbol" w:hint="default"/>
+      </w:rPr>
+    </w:lvl>
+    <w:lvl w:ilvl="1" w:tplc="04090003">
+      <w:start w:val="1"/>
+      <w:numFmt w:val="bullet"/>
+      <w:lvlText w:val="o"/>
+      <w:lvlJc w:val="left"/>
+      <w:pPr>
+        <w:ind w:left="1440" w:hanging="360"/>
+      </w:pPr>
+      <w:rPr>
+        <w:rFonts w:ascii="Courier New" w:hAnsi="Courier New" w:cs="Courier New" w:hint="default"/>
+      </w:rPr>
+    </w:lvl>
+    <w:lvl w:ilvl="2" w:tplc="04090005">
+      <w:start w:val="1"/>
+      <w:numFmt w:val="bullet"/>
+      <w:lvlText w:val=""/>
+      <w:lvlJc w:val="left"/>
+      <w:pPr>
+        <w:ind w:left="2160" w:hanging="360"/>
+      </w:pPr>
+      <w:rPr>
+        <w:rFonts w:ascii="Wingdings" w:hAnsi="Wingdings" w:hint="default"/>
+      </w:rPr>
+    </w:lvl>
+    <w:lvl w:ilvl="3" w:tplc="04090001" w:tentative="1">
+      <w:start w:val="1"/>
+      <w:numFmt w:val="bullet"/>
+      <w:lvlText w:val=""/>
+      <w:lvlJc w:val="left"/>
+      <w:pPr>
+        <w:ind w:left="2880" w:hanging="360"/>
+      </w:pPr>
+      <w:rPr>
+        <w:rFonts w:ascii="Symbol" w:hAnsi="Symbol" w:hint="default"/>
+      </w:rPr>
+    </w:lvl>
+    <w:lvl w:ilvl="4" w:tplc="04090003" w:tentative="1">
+      <w:start w:val="1"/>
+      <w:numFmt w:val="bullet"/>
+      <w:lvlText w:val="o"/>
+      <w:lvlJc w:val="left"/>
+      <w:pPr>
+        <w:ind w:left="3600" w:hanging="360"/>
+      </w:pPr>
+      <w:rPr>
+        <w:rFonts w:ascii="Courier New" w:hAnsi="Courier New" w:cs="Courier New" w:hint="default"/>
+      </w:rPr>
+    </w:lvl>
+    <w:lvl w:ilvl="5" w:tplc="04090005" w:tentative="1">
+      <w:start w:val="1"/>
+      <w:numFmt w:val="bullet"/>
+      <w:lvlText w:val=""/>
+      <w:lvlJc w:val="left"/>
+      <w:pPr>
+        <w:ind w:left="4320" w:hanging="360"/>
+      </w:pPr>
+      <w:rPr>
+        <w:rFonts w:ascii="Wingdings" w:hAnsi="Wingdings" w:hint="default"/>
+      </w:rPr>
+    </w:lvl>
+    <w:lvl w:ilvl="6" w:tplc="04090001" w:tentative="1">
+      <w:start w:val="1"/>
+      <w:numFmt w:val="bullet"/>
+      <w:lvlText w:val=""/>
+      <w:lvlJc w:val="left"/>
+      <w:pPr>
+        <w:ind w:left="5040" w:hanging="360"/>
+      </w:pPr>
+      <w:rPr>
+        <w:rFonts w:ascii="Symbol" w:hAnsi="Symbol" w:hint="default"/>
+      </w:rPr>
+    </w:lvl>
+    <w:lvl w:ilvl="7" w:tplc="04090003" w:tentative="1">
+      <w:start w:val="1"/>
+      <w:numFmt w:val="bullet"/>
+      <w:lvlText w:val="o"/>
+      <w:lvlJc w:val="left"/>
+      <w:pPr>
+        <w:ind w:left="5760" w:hanging="360"/>
+      </w:pPr>
+      <w:rPr>
+        <w:rFonts w:ascii="Courier New" w:hAnsi="Courier New" w:cs="Courier New" w:hint="default"/>
+      </w:rPr>
+    </w:lvl>
+    <w:lvl w:ilvl="8" w:tplc="04090005" w:tentative="1">
+      <w:start w:val="1"/>
+      <w:numFmt w:val="bullet"/>
+      <w:lvlText w:val=""/>
+      <w:lvlJc w:val="left"/>
+      <w:pPr>
+        <w:ind w:left="6480" w:hanging="360"/>
+      </w:pPr>
+      <w:rPr>
+        <w:rFonts w:ascii="Wingdings" w:hAnsi="Wingdings" w:hint="default"/>
+      </w:rPr>
+    </w:lvl>
+  </w:abstractNum>
+  <w:num w:numId="1">
+    <w:abstractNumId w:val="0"/>
+  </w:num>
+</w:numbering>
 </file>
 
 <file path=word/styles.xml><?xml version="1.0" encoding="utf-8"?>
@@ -200,7 +406,41 @@
   <w:style w:type="paragraph" w:default="1" w:styleId="Normal">
     <w:name w:val="Normal"/>
     <w:qFormat/>
-    <w:rsid w:val="002C30D3"/>
+    <w:rsid w:val="008305FD"/>
+    <w:pPr>
+      <w:spacing w:line="288" w:lineRule="auto"/>
+    </w:pPr>
+    <w:rPr>
+      <w:rFonts w:eastAsiaTheme="minorEastAsia"/>
+      <w:i/>
+      <w:iCs/>
+      <w:sz w:val="20"/>
+      <w:szCs w:val="20"/>
+      <w:lang w:bidi="en-US"/>
+    </w:rPr>
+  </w:style>
+  <w:style w:type="paragraph" w:styleId="Heading1">
+    <w:name w:val="heading 1"/>
+    <w:basedOn w:val="Normal"/>
+    <w:next w:val="Normal"/>
+    <w:link w:val="Heading1Char"/>
+    <w:uiPriority w:val="9"/>
+    <w:qFormat/>
+    <w:rsid w:val="008305FD"/>
+    <w:pPr>
+      <w:keepNext/>
+      <w:keepLines/>
+      <w:spacing w:before="480" w:after="0"/>
+      <w:outlineLvl w:val="0"/>
+    </w:pPr>
+    <w:rPr>
+      <w:rFonts w:asciiTheme="majorHAnsi" w:eastAsiaTheme="majorEastAsia" w:hAnsiTheme="majorHAnsi" w:cstheme="majorBidi"/>
+      <w:b/>
+      <w:bCs/>
+      <w:color w:val="365F91" w:themeColor="accent1" w:themeShade="BF"/>
+      <w:sz w:val="28"/>
+      <w:szCs w:val="28"/>
+    </w:rPr>
   </w:style>
   <w:style w:type="character" w:default="1" w:styleId="DefaultParagraphFont">
     <w:name w:val="Default Paragraph Font"/>
@@ -229,6 +469,35 @@
     <w:uiPriority w:val="99"/>
     <w:semiHidden/>
     <w:unhideWhenUsed/>
+  </w:style>
+  <w:style w:type="paragraph" w:styleId="ListParagraph">
+    <w:name w:val="List Paragraph"/>
+    <w:basedOn w:val="Normal"/>
+    <w:uiPriority w:val="34"/>
+    <w:qFormat/>
+    <w:rsid w:val="008305FD"/>
+    <w:pPr>
+      <w:ind w:left="720"/>
+      <w:contextualSpacing/>
+    </w:pPr>
+  </w:style>
+  <w:style w:type="character" w:customStyle="1" w:styleId="Heading1Char">
+    <w:name w:val="Heading 1 Char"/>
+    <w:basedOn w:val="DefaultParagraphFont"/>
+    <w:link w:val="Heading1"/>
+    <w:uiPriority w:val="9"/>
+    <w:rsid w:val="008305FD"/>
+    <w:rPr>
+      <w:rFonts w:asciiTheme="majorHAnsi" w:eastAsiaTheme="majorEastAsia" w:hAnsiTheme="majorHAnsi" w:cstheme="majorBidi"/>
+      <w:b/>
+      <w:bCs/>
+      <w:i/>
+      <w:iCs/>
+      <w:color w:val="365F91" w:themeColor="accent1" w:themeShade="BF"/>
+      <w:sz w:val="28"/>
+      <w:szCs w:val="28"/>
+      <w:lang w:bidi="en-US"/>
+    </w:rPr>
   </w:style>
 </w:styles>
 </file>

</xml_diff>